<commit_message>
Template corrections, Disposal Views corrections
</commit_message>
<xml_diff>
--- a/yii2/vendor/admapp/resources/disposals/DISPOSALS_APPROVAL_GENERAL_TEMPLATE.docx
+++ b/yii2/vendor/admapp/resources/disposals/DISPOSALS_APPROVAL_GENERAL_TEMPLATE.docx
@@ -1082,7 +1082,6 @@
           <w:ilvl w:val="0"/>
           <w:numId w:val="5"/>
         </w:numPr>
-        <w:jc w:val="both"/>
         <w:rPr>
           <w:rFonts w:ascii="Calibri" w:hAnsi="Calibri" w:cs="Arial"/>
           <w:i/>
@@ -1101,7 +1100,6 @@
           <w:ilvl w:val="0"/>
           <w:numId w:val="5"/>
         </w:numPr>
-        <w:jc w:val="both"/>
         <w:rPr>
           <w:rFonts w:ascii="Calibri" w:hAnsi="Calibri" w:cs="Arial"/>
         </w:rPr>
@@ -1205,7 +1203,6 @@
           <w:ilvl w:val="0"/>
           <w:numId w:val="5"/>
         </w:numPr>
-        <w:jc w:val="both"/>
       </w:pPr>
       <w:r>
         <w:rPr>
@@ -1240,7 +1237,6 @@
           <w:ilvl w:val="0"/>
           <w:numId w:val="5"/>
         </w:numPr>
-        <w:jc w:val="both"/>
         <w:rPr>
           <w:lang w:val="en-US"/>
         </w:rPr>
@@ -1254,23 +1250,211 @@
       <w:r>
         <w:rPr>
           <w:rFonts w:ascii="Calibri" w:hAnsi="Calibri" w:cs="Arial"/>
+        </w:rPr>
+        <w:t xml:space="preserve"> </w:t>
+      </w:r>
+      <w:r>
+        <w:rPr>
+          <w:rFonts w:ascii="Calibri" w:hAnsi="Calibri" w:cs="Arial"/>
+        </w:rPr>
+        <w:t>με</w:t>
+      </w:r>
+      <w:r>
+        <w:rPr>
+          <w:rFonts w:ascii="Calibri" w:hAnsi="Calibri" w:cs="Arial"/>
+        </w:rPr>
+        <w:t xml:space="preserve"> </w:t>
+      </w:r>
+      <w:proofErr w:type="spellStart"/>
+      <w:r>
+        <w:rPr>
+          <w:rFonts w:ascii="Calibri" w:hAnsi="Calibri" w:cs="Arial"/>
+        </w:rPr>
+        <w:t>αριθμ</w:t>
+      </w:r>
+      <w:proofErr w:type="spellEnd"/>
+      <w:r>
+        <w:rPr>
+          <w:rFonts w:ascii="Calibri" w:hAnsi="Calibri" w:cs="Arial"/>
+        </w:rPr>
+        <w:t xml:space="preserve"> </w:t>
+      </w:r>
+      <w:proofErr w:type="spellStart"/>
+      <w:r>
+        <w:rPr>
+          <w:rFonts w:ascii="Calibri" w:hAnsi="Calibri" w:cs="Arial"/>
+        </w:rPr>
+        <w:t>πρωτ</w:t>
+      </w:r>
+      <w:proofErr w:type="spellEnd"/>
+      <w:r>
+        <w:rPr>
+          <w:rFonts w:ascii="Calibri" w:hAnsi="Calibri" w:cs="Arial"/>
+        </w:rPr>
+        <w:t>.</w:t>
+      </w:r>
+      <w:r>
+        <w:rPr>
+          <w:rFonts w:ascii="Calibri" w:hAnsi="Calibri" w:cs="Arial"/>
+        </w:rPr>
+        <w:t xml:space="preserve"> ${</w:t>
+      </w:r>
+      <w:r>
+        <w:rPr>
+          <w:rFonts w:ascii="Calibri" w:hAnsi="Calibri" w:cs="Arial"/>
           <w:lang w:val="en-US"/>
         </w:rPr>
+        <w:t>local</w:t>
+      </w:r>
+      <w:r>
+        <w:rPr>
+          <w:rFonts w:ascii="Calibri" w:hAnsi="Calibri" w:cs="Arial"/>
+        </w:rPr>
+        <w:t>_</w:t>
+      </w:r>
+      <w:r>
+        <w:rPr>
+          <w:rFonts w:ascii="Calibri" w:hAnsi="Calibri" w:cs="Arial"/>
+          <w:lang w:val="en-US"/>
+        </w:rPr>
+        <w:t>directorate</w:t>
+      </w:r>
+      <w:r>
+        <w:rPr>
+          <w:rFonts w:ascii="Calibri" w:hAnsi="Calibri" w:cs="Arial"/>
+        </w:rPr>
+        <w:t>_</w:t>
+      </w:r>
+      <w:r>
+        <w:rPr>
+          <w:rFonts w:ascii="Calibri" w:hAnsi="Calibri" w:cs="Arial"/>
+          <w:lang w:val="en-US"/>
+        </w:rPr>
+        <w:t>protocol</w:t>
+      </w:r>
+      <w:r>
+        <w:rPr>
+          <w:rFonts w:ascii="Calibri" w:hAnsi="Calibri" w:cs="Arial"/>
+        </w:rPr>
+        <w:t>}</w:t>
+      </w:r>
+      <w:r>
+        <w:rPr>
+          <w:rFonts w:ascii="Calibri" w:hAnsi="Calibri" w:cs="Arial"/>
+        </w:rPr>
         <w:t xml:space="preserve"> </w:t>
       </w:r>
       <w:r>
         <w:rPr>
           <w:rFonts w:ascii="Calibri" w:hAnsi="Calibri" w:cs="Arial"/>
         </w:rPr>
-        <w:t>με</w:t>
+        <w:t>Απόφαση</w:t>
+      </w:r>
+      <w:r>
+        <w:rPr>
+          <w:rFonts w:ascii="Calibri" w:hAnsi="Calibri" w:cs="Arial"/>
+        </w:rPr>
+        <w:t xml:space="preserve"> </w:t>
+      </w:r>
+      <w:r>
+        <w:rPr>
+          <w:rFonts w:ascii="Calibri" w:hAnsi="Calibri" w:cs="Arial"/>
+        </w:rPr>
+        <w:t>της</w:t>
+      </w:r>
+      <w:r>
+        <w:rPr>
+          <w:rFonts w:ascii="Calibri" w:hAnsi="Calibri" w:cs="Arial"/>
+        </w:rPr>
+        <w:t xml:space="preserve"> </w:t>
+      </w:r>
+      <w:r>
+        <w:rPr>
+          <w:rFonts w:ascii="Calibri" w:hAnsi="Calibri" w:cs="Arial"/>
+        </w:rPr>
+        <w:t>${</w:t>
       </w:r>
       <w:r>
         <w:rPr>
           <w:rFonts w:ascii="Calibri" w:hAnsi="Calibri" w:cs="Arial"/>
           <w:lang w:val="en-US"/>
         </w:rPr>
+        <w:t>local</w:t>
+      </w:r>
+      <w:r>
+        <w:rPr>
+          <w:rFonts w:ascii="Calibri" w:hAnsi="Calibri" w:cs="Arial"/>
+        </w:rPr>
+        <w:t>_</w:t>
+      </w:r>
+      <w:r>
+        <w:rPr>
+          <w:rFonts w:ascii="Calibri" w:hAnsi="Calibri" w:cs="Arial"/>
+          <w:lang w:val="en-US"/>
+        </w:rPr>
+        <w:t>directorate</w:t>
+      </w:r>
+      <w:r>
+        <w:rPr>
+          <w:rFonts w:ascii="Calibri" w:hAnsi="Calibri" w:cs="Arial"/>
+        </w:rPr>
+        <w:t>_</w:t>
+      </w:r>
+      <w:r>
+        <w:rPr>
+          <w:rFonts w:ascii="Calibri" w:hAnsi="Calibri" w:cs="Arial"/>
+          <w:lang w:val="en-US"/>
+        </w:rPr>
+        <w:t>genitive</w:t>
+      </w:r>
+      <w:r>
+        <w:rPr>
+          <w:rFonts w:ascii="Calibri" w:hAnsi="Calibri" w:cs="Arial"/>
+        </w:rPr>
+        <w:t>}</w:t>
+      </w:r>
+      <w:r>
+        <w:rPr>
+          <w:rFonts w:ascii="Calibri" w:hAnsi="Calibri" w:cs="Arial"/>
+        </w:rPr>
+        <w:t xml:space="preserve">, </w:t>
+      </w:r>
+      <w:r>
+        <w:rPr>
+          <w:rFonts w:ascii="Calibri" w:hAnsi="Calibri" w:cs="Arial"/>
+        </w:rPr>
+        <w:t>έπειτα</w:t>
+      </w:r>
+      <w:r>
+        <w:rPr>
+          <w:rFonts w:ascii="Calibri" w:hAnsi="Calibri" w:cs="Arial"/>
+        </w:rPr>
         <w:t xml:space="preserve"> </w:t>
       </w:r>
+      <w:r>
+        <w:rPr>
+          <w:rFonts w:ascii="Calibri" w:hAnsi="Calibri" w:cs="Arial"/>
+        </w:rPr>
+        <w:t>από</w:t>
+      </w:r>
+      <w:r>
+        <w:rPr>
+          <w:rFonts w:ascii="Calibri" w:hAnsi="Calibri" w:cs="Arial"/>
+        </w:rPr>
+        <w:t xml:space="preserve"> </w:t>
+      </w:r>
+      <w:r>
+        <w:rPr>
+          <w:rFonts w:ascii="Calibri" w:hAnsi="Calibri" w:cs="Arial"/>
+        </w:rPr>
+        <w:t>την</w:t>
+      </w:r>
+      <w:r>
+        <w:rPr>
+          <w:rFonts w:ascii="Calibri" w:hAnsi="Calibri" w:cs="Arial"/>
+        </w:rPr>
+        <w:t xml:space="preserve"> </w:t>
+      </w:r>
       <w:proofErr w:type="spellStart"/>
       <w:r>
         <w:rPr>
@@ -1282,115 +1466,69 @@
       <w:r>
         <w:rPr>
           <w:rFonts w:ascii="Calibri" w:hAnsi="Calibri" w:cs="Arial"/>
+        </w:rPr>
+        <w:t xml:space="preserve">. </w:t>
+      </w:r>
+      <w:r>
+        <w:rPr>
+          <w:rFonts w:ascii="Calibri" w:hAnsi="Calibri" w:cs="Arial"/>
           <w:lang w:val="en-US"/>
         </w:rPr>
+        <w:t>$</w:t>
+      </w:r>
+      <w:r>
+        <w:rPr>
+          <w:rFonts w:ascii="Calibri" w:hAnsi="Calibri" w:cs="Arial"/>
+          <w:lang w:val="en-US"/>
+        </w:rPr>
+        <w:t>{</w:t>
+      </w:r>
+      <w:proofErr w:type="spellStart"/>
+      <w:r>
+        <w:rPr>
+          <w:rFonts w:ascii="Calibri" w:hAnsi="Calibri" w:cs="Arial"/>
+          <w:lang w:val="en-US"/>
+        </w:rPr>
+        <w:t>local_directorate_action</w:t>
+      </w:r>
+      <w:proofErr w:type="spellEnd"/>
+      <w:r>
+        <w:rPr>
+          <w:rFonts w:ascii="Calibri" w:hAnsi="Calibri" w:cs="Arial"/>
+          <w:lang w:val="en-US"/>
+        </w:rPr>
+        <w:t xml:space="preserve">} </w:t>
+      </w:r>
+      <w:r>
+        <w:rPr>
+          <w:rFonts w:ascii="Calibri" w:hAnsi="Calibri" w:cs="Arial"/>
+        </w:rPr>
         <w:t xml:space="preserve"> </w:t>
       </w:r>
+      <w:r>
+        <w:rPr>
+          <w:rFonts w:ascii="Calibri" w:hAnsi="Calibri" w:cs="Arial"/>
+        </w:rPr>
+        <w:t xml:space="preserve">Πράξη </w:t>
+      </w:r>
+      <w:r>
+        <w:rPr>
+          <w:rFonts w:ascii="Calibri" w:hAnsi="Calibri" w:cs="Arial"/>
+        </w:rPr>
+        <w:t>του ${</w:t>
+      </w:r>
       <w:proofErr w:type="spellStart"/>
       <w:r>
         <w:rPr>
           <w:rFonts w:ascii="Calibri" w:hAnsi="Calibri" w:cs="Arial"/>
-        </w:rPr>
-        <w:t>πρωτ</w:t>
+          <w:lang w:val="en-US"/>
+        </w:rPr>
+        <w:t>local_pyspe</w:t>
       </w:r>
       <w:proofErr w:type="spellEnd"/>
       <w:r>
         <w:rPr>
           <w:rFonts w:ascii="Calibri" w:hAnsi="Calibri" w:cs="Arial"/>
-          <w:lang w:val="en-US"/>
-        </w:rPr>
-        <w:t>.</w:t>
-      </w:r>
-      <w:r>
-        <w:rPr>
-          <w:rFonts w:ascii="Calibri" w:hAnsi="Calibri" w:cs="Arial"/>
-          <w:lang w:val="en-US"/>
-        </w:rPr>
-        <w:t xml:space="preserve"> ${</w:t>
-      </w:r>
-      <w:proofErr w:type="spellStart"/>
-      <w:r>
-        <w:rPr>
-          <w:rFonts w:ascii="Calibri" w:hAnsi="Calibri" w:cs="Arial"/>
-          <w:lang w:val="en-US"/>
-        </w:rPr>
-        <w:t>local_directorate_protocol</w:t>
-      </w:r>
-      <w:proofErr w:type="spellEnd"/>
-      <w:r>
-        <w:rPr>
-          <w:rFonts w:ascii="Calibri" w:hAnsi="Calibri" w:cs="Arial"/>
-          <w:lang w:val="en-US"/>
-        </w:rPr>
-        <w:t>}</w:t>
-      </w:r>
-      <w:r>
-        <w:rPr>
-          <w:rFonts w:ascii="Calibri" w:hAnsi="Calibri" w:cs="Arial"/>
-          <w:lang w:val="en-US"/>
-        </w:rPr>
-        <w:t xml:space="preserve"> </w:t>
-      </w:r>
-      <w:r>
-        <w:rPr>
-          <w:rFonts w:ascii="Calibri" w:hAnsi="Calibri" w:cs="Arial"/>
-        </w:rPr>
-        <w:t>Απόφαση</w:t>
-      </w:r>
-      <w:r>
-        <w:rPr>
-          <w:rFonts w:ascii="Calibri" w:hAnsi="Calibri" w:cs="Arial"/>
-          <w:lang w:val="en-US"/>
-        </w:rPr>
-        <w:t xml:space="preserve"> </w:t>
-      </w:r>
-      <w:r>
-        <w:rPr>
-          <w:rFonts w:ascii="Calibri" w:hAnsi="Calibri" w:cs="Arial"/>
-        </w:rPr>
-        <w:t>της</w:t>
-      </w:r>
-      <w:r>
-        <w:rPr>
-          <w:rFonts w:ascii="Calibri" w:hAnsi="Calibri" w:cs="Arial"/>
-          <w:lang w:val="en-US"/>
-        </w:rPr>
-        <w:t xml:space="preserve"> </w:t>
-      </w:r>
-      <w:r>
-        <w:rPr>
-          <w:rFonts w:ascii="Calibri" w:hAnsi="Calibri" w:cs="Arial"/>
-          <w:lang w:val="en-US"/>
-        </w:rPr>
-        <w:t>${</w:t>
-      </w:r>
-      <w:proofErr w:type="spellStart"/>
-      <w:r>
-        <w:rPr>
-          <w:rFonts w:ascii="Calibri" w:hAnsi="Calibri" w:cs="Arial"/>
-          <w:lang w:val="en-US"/>
-        </w:rPr>
-        <w:t>local_directorate</w:t>
-      </w:r>
-      <w:r>
-        <w:rPr>
-          <w:rFonts w:ascii="Calibri" w:hAnsi="Calibri" w:cs="Arial"/>
-          <w:lang w:val="en-US"/>
-        </w:rPr>
-        <w:t>_</w:t>
-      </w:r>
-      <w:r>
-        <w:rPr>
-          <w:rFonts w:ascii="Calibri" w:hAnsi="Calibri" w:cs="Arial"/>
-          <w:lang w:val="en-US"/>
-        </w:rPr>
-        <w:t>genitive</w:t>
-      </w:r>
-      <w:proofErr w:type="spellEnd"/>
-      <w:r>
-        <w:rPr>
-          <w:rFonts w:ascii="Calibri" w:hAnsi="Calibri" w:cs="Arial"/>
-          <w:lang w:val="en-US"/>
         </w:rPr>
         <w:t>}</w:t>
       </w:r>
@@ -1752,7 +1890,6 @@
           <w:rFonts w:ascii="Calibri" w:eastAsia="Calibri" w:hAnsi="Calibri" w:cs="Calibri"/>
           <w:color w:val="000000"/>
         </w:rPr>
-        <w:lastRenderedPageBreak/>
         <w:t>${</w:t>
       </w:r>
       <w:r>

</xml_diff>

<commit_message>
Small, various fixes and translations
</commit_message>
<xml_diff>
--- a/yii2/vendor/admapp/resources/disposals/DISPOSALS_APPROVAL_GENERAL_TEMPLATE.docx
+++ b/yii2/vendor/admapp/resources/disposals/DISPOSALS_APPROVAL_GENERAL_TEMPLATE.docx
@@ -3,26 +3,6 @@
 <w:document xmlns:ve="http://schemas.openxmlformats.org/markup-compatibility/2006" xmlns:o="urn:schemas-microsoft-com:office:office" xmlns:r="http://schemas.openxmlformats.org/officeDocument/2006/relationships" xmlns:m="http://schemas.openxmlformats.org/officeDocument/2006/math" xmlns:v="urn:schemas-microsoft-com:vml" xmlns:wp="http://schemas.openxmlformats.org/drawingml/2006/wordprocessingDrawing" xmlns:w10="urn:schemas-microsoft-com:office:word" xmlns:w="http://schemas.openxmlformats.org/wordprocessingml/2006/main" xmlns:wne="http://schemas.microsoft.com/office/word/2006/wordml">
   <w:background w:color="FFFFFF"/>
   <w:body>
-    <w:p>
-      <w:pPr>
-        <w:pStyle w:val="normal"/>
-        <w:widowControl w:val="0"/>
-        <w:pBdr>
-          <w:top w:val="nil"/>
-          <w:left w:val="nil"/>
-          <w:bottom w:val="nil"/>
-          <w:right w:val="nil"/>
-          <w:between w:val="nil"/>
-        </w:pBdr>
-        <w:spacing w:line="276" w:lineRule="auto"/>
-        <w:rPr>
-          <w:rFonts w:ascii="Arial" w:eastAsia="Arial" w:hAnsi="Arial" w:cs="Arial"/>
-          <w:color w:val="000000"/>
-          <w:sz w:val="22"/>
-          <w:szCs w:val="22"/>
-        </w:rPr>
-      </w:pPr>
-    </w:p>
     <w:tbl>
       <w:tblPr>
         <w:tblStyle w:val="a5"/>
@@ -253,7 +233,15 @@
                 <w:sz w:val="22"/>
                 <w:szCs w:val="22"/>
               </w:rPr>
-              <w:t>΄  ΔΙΟΙΚΗΤΙΚΩΝ ΥΠΟΘΕΣΕΩΝ</w:t>
+              <w:t xml:space="preserve">΄ </w:t>
+            </w:r>
+            <w:r>
+              <w:rPr>
+                <w:rFonts w:ascii="Calibri" w:eastAsia="Calibri" w:hAnsi="Calibri" w:cs="Calibri"/>
+                <w:sz w:val="22"/>
+                <w:szCs w:val="22"/>
+              </w:rPr>
+              <w:t>ΠΡΟΣΩΠΙΚΟΥ</w:t>
             </w:r>
           </w:p>
         </w:tc>
@@ -1610,7 +1598,6 @@
           <w:sz w:val="24"/>
           <w:szCs w:val="24"/>
         </w:rPr>
-        <w:lastRenderedPageBreak/>
         <w:t>Α Π Ο Φ Α  Σ Ι Ζ Ο Υ Μ Ε</w:t>
       </w:r>
     </w:p>
@@ -1640,7 +1627,16 @@
           <w:sz w:val="22"/>
           <w:szCs w:val="22"/>
         </w:rPr>
-        <w:t xml:space="preserve">εγκρίνουμε </w:t>
+        <w:t>Ε</w:t>
+      </w:r>
+      <w:r>
+        <w:rPr>
+          <w:rFonts w:ascii="Calibri" w:eastAsia="Calibri" w:hAnsi="Calibri" w:cs="Calibri"/>
+          <w:b/>
+          <w:sz w:val="22"/>
+          <w:szCs w:val="22"/>
+        </w:rPr>
+        <w:t xml:space="preserve">γκρίνουμε </w:t>
       </w:r>
       <w:r>
         <w:rPr>
@@ -1964,8 +1960,8 @@
         <w:tblLook w:val="0000"/>
       </w:tblPr>
       <w:tblGrid>
-        <w:gridCol w:w="4849"/>
-        <w:gridCol w:w="4847"/>
+        <w:gridCol w:w="5300"/>
+        <w:gridCol w:w="4396"/>
       </w:tblGrid>
       <w:tr>
         <w:trPr>
@@ -1973,9 +1969,244 @@
         </w:trPr>
         <w:tc>
           <w:tcPr>
-            <w:tcW w:w="4849" w:type="dxa"/>
+            <w:tcW w:w="5300" w:type="dxa"/>
             <w:shd w:val="clear" w:color="auto" w:fill="auto"/>
           </w:tcPr>
+          <w:p>
+            <w:pPr>
+              <w:pStyle w:val="normal"/>
+              <w:tabs>
+                <w:tab w:val="left" w:pos="3440"/>
+              </w:tabs>
+              <w:rPr>
+                <w:rFonts w:ascii="Calibri" w:eastAsia="Calibri" w:hAnsi="Calibri" w:cs="Calibri"/>
+              </w:rPr>
+            </w:pPr>
+            <w:r>
+              <w:rPr>
+                <w:rFonts w:ascii="Calibri" w:eastAsia="Calibri" w:hAnsi="Calibri" w:cs="Calibri"/>
+              </w:rPr>
+              <w:t>ΚΟΙΝΟΠΟΙΗΣΗ</w:t>
+            </w:r>
+          </w:p>
+          <w:p>
+            <w:pPr>
+              <w:pStyle w:val="normal"/>
+              <w:numPr>
+                <w:ilvl w:val="0"/>
+                <w:numId w:val="4"/>
+              </w:numPr>
+              <w:pBdr>
+                <w:top w:val="nil"/>
+                <w:left w:val="nil"/>
+                <w:bottom w:val="nil"/>
+                <w:right w:val="nil"/>
+                <w:between w:val="nil"/>
+              </w:pBdr>
+              <w:ind w:left="567" w:hanging="283"/>
+            </w:pPr>
+            <w:r>
+              <w:rPr>
+                <w:rFonts w:ascii="Calibri" w:eastAsia="Calibri" w:hAnsi="Calibri" w:cs="Calibri"/>
+              </w:rPr>
+              <w:t>${</w:t>
+            </w:r>
+            <w:proofErr w:type="spellStart"/>
+            <w:r>
+              <w:rPr>
+                <w:rFonts w:ascii="Calibri" w:eastAsia="Calibri" w:hAnsi="Calibri" w:cs="Calibri"/>
+              </w:rPr>
+              <w:t>local_directorate</w:t>
+            </w:r>
+            <w:proofErr w:type="spellEnd"/>
+            <w:r>
+              <w:rPr>
+                <w:rFonts w:ascii="Calibri" w:eastAsia="Calibri" w:hAnsi="Calibri" w:cs="Calibri"/>
+              </w:rPr>
+              <w:t>}</w:t>
+            </w:r>
+          </w:p>
+          <w:p>
+            <w:pPr>
+              <w:pStyle w:val="normal"/>
+              <w:numPr>
+                <w:ilvl w:val="0"/>
+                <w:numId w:val="4"/>
+              </w:numPr>
+              <w:pBdr>
+                <w:top w:val="nil"/>
+                <w:left w:val="nil"/>
+                <w:bottom w:val="nil"/>
+                <w:right w:val="nil"/>
+                <w:between w:val="nil"/>
+              </w:pBdr>
+              <w:ind w:left="567" w:hanging="283"/>
+            </w:pPr>
+            <w:bookmarkStart w:id="3" w:name="_1fob9te" w:colFirst="0" w:colLast="0"/>
+            <w:bookmarkEnd w:id="3"/>
+            <w:r>
+              <w:rPr>
+                <w:rFonts w:ascii="Calibri" w:eastAsia="Calibri" w:hAnsi="Calibri" w:cs="Calibri"/>
+              </w:rPr>
+              <w:t>Αναφερόμενους εκπαιδευτικούς διά της ${</w:t>
+            </w:r>
+            <w:proofErr w:type="spellStart"/>
+            <w:r>
+              <w:rPr>
+                <w:rFonts w:ascii="Calibri" w:eastAsia="Calibri" w:hAnsi="Calibri" w:cs="Calibri"/>
+              </w:rPr>
+              <w:t>local_directorate</w:t>
+            </w:r>
+            <w:proofErr w:type="spellEnd"/>
+            <w:r>
+              <w:rPr>
+                <w:rFonts w:ascii="Calibri" w:eastAsia="Calibri" w:hAnsi="Calibri" w:cs="Calibri"/>
+              </w:rPr>
+              <w:t>_</w:t>
+            </w:r>
+            <w:r>
+              <w:rPr>
+                <w:rFonts w:ascii="Calibri" w:eastAsia="Calibri" w:hAnsi="Calibri" w:cs="Calibri"/>
+                <w:lang w:val="en-US"/>
+              </w:rPr>
+              <w:t>genitive</w:t>
+            </w:r>
+            <w:r>
+              <w:rPr>
+                <w:rFonts w:ascii="Calibri" w:eastAsia="Calibri" w:hAnsi="Calibri" w:cs="Calibri"/>
+              </w:rPr>
+              <w:t>}</w:t>
+            </w:r>
+          </w:p>
+          <w:p>
+            <w:pPr>
+              <w:pStyle w:val="normal"/>
+              <w:numPr>
+                <w:ilvl w:val="0"/>
+                <w:numId w:val="4"/>
+              </w:numPr>
+              <w:pBdr>
+                <w:top w:val="nil"/>
+                <w:left w:val="nil"/>
+                <w:bottom w:val="nil"/>
+                <w:right w:val="nil"/>
+                <w:between w:val="nil"/>
+              </w:pBdr>
+              <w:ind w:left="567" w:hanging="283"/>
+              <w:rPr>
+                <w:rFonts w:ascii="Calibri" w:eastAsia="Calibri" w:hAnsi="Calibri" w:cs="Calibri"/>
+              </w:rPr>
+            </w:pPr>
+            <w:r>
+              <w:rPr>
+                <w:rFonts w:ascii="Calibri" w:eastAsia="Calibri" w:hAnsi="Calibri" w:cs="Calibri"/>
+              </w:rPr>
+              <w:t>Αναφερόμενες σχολικές μονάδες/υπηρεσίες διά της ${</w:t>
+            </w:r>
+            <w:proofErr w:type="spellStart"/>
+            <w:r>
+              <w:rPr>
+                <w:rFonts w:ascii="Calibri" w:eastAsia="Calibri" w:hAnsi="Calibri" w:cs="Calibri"/>
+              </w:rPr>
+              <w:t>local_directorate</w:t>
+            </w:r>
+            <w:proofErr w:type="spellEnd"/>
+            <w:r>
+              <w:rPr>
+                <w:rFonts w:ascii="Calibri" w:eastAsia="Calibri" w:hAnsi="Calibri" w:cs="Calibri"/>
+              </w:rPr>
+              <w:t>_</w:t>
+            </w:r>
+            <w:r>
+              <w:rPr>
+                <w:rFonts w:ascii="Calibri" w:eastAsia="Calibri" w:hAnsi="Calibri" w:cs="Calibri"/>
+                <w:lang w:val="en-US"/>
+              </w:rPr>
+              <w:t>genitive</w:t>
+            </w:r>
+            <w:r>
+              <w:rPr>
+                <w:rFonts w:ascii="Calibri" w:eastAsia="Calibri" w:hAnsi="Calibri" w:cs="Calibri"/>
+              </w:rPr>
+              <w:t>}</w:t>
+            </w:r>
+          </w:p>
+          <w:p>
+            <w:pPr>
+              <w:pStyle w:val="normal"/>
+              <w:numPr>
+                <w:ilvl w:val="0"/>
+                <w:numId w:val="4"/>
+              </w:numPr>
+              <w:pBdr>
+                <w:top w:val="nil"/>
+                <w:left w:val="nil"/>
+                <w:bottom w:val="nil"/>
+                <w:right w:val="nil"/>
+                <w:between w:val="nil"/>
+              </w:pBdr>
+              <w:ind w:left="567" w:hanging="283"/>
+              <w:rPr>
+                <w:rFonts w:ascii="Calibri" w:eastAsia="Calibri" w:hAnsi="Calibri" w:cs="Calibri"/>
+                <w:color w:val="000000"/>
+              </w:rPr>
+            </w:pPr>
+            <w:r>
+              <w:rPr>
+                <w:rFonts w:ascii="Calibri" w:eastAsia="Calibri" w:hAnsi="Calibri" w:cs="Calibri"/>
+                <w:color w:val="000000"/>
+              </w:rPr>
+              <w:t xml:space="preserve">Α.Φ. / Π.Μ. </w:t>
+            </w:r>
+            <w:proofErr w:type="spellStart"/>
+            <w:r>
+              <w:rPr>
+                <w:rFonts w:ascii="Calibri" w:eastAsia="Calibri" w:hAnsi="Calibri" w:cs="Calibri"/>
+                <w:color w:val="000000"/>
+              </w:rPr>
+              <w:t>εκπ</w:t>
+            </w:r>
+            <w:proofErr w:type="spellEnd"/>
+            <w:r>
+              <w:rPr>
+                <w:rFonts w:ascii="Calibri" w:eastAsia="Calibri" w:hAnsi="Calibri" w:cs="Calibri"/>
+                <w:color w:val="000000"/>
+              </w:rPr>
+              <w:t>/</w:t>
+            </w:r>
+            <w:proofErr w:type="spellStart"/>
+            <w:r>
+              <w:rPr>
+                <w:rFonts w:ascii="Calibri" w:eastAsia="Calibri" w:hAnsi="Calibri" w:cs="Calibri"/>
+                <w:color w:val="000000"/>
+              </w:rPr>
+              <w:t>κών</w:t>
+            </w:r>
+            <w:proofErr w:type="spellEnd"/>
+            <w:r>
+              <w:rPr>
+                <w:rFonts w:ascii="Calibri" w:eastAsia="Calibri" w:hAnsi="Calibri" w:cs="Calibri"/>
+                <w:color w:val="000000"/>
+              </w:rPr>
+              <w:t xml:space="preserve"> (δια της Δ/</w:t>
+            </w:r>
+            <w:proofErr w:type="spellStart"/>
+            <w:r>
+              <w:rPr>
+                <w:rFonts w:ascii="Calibri" w:eastAsia="Calibri" w:hAnsi="Calibri" w:cs="Calibri"/>
+                <w:color w:val="000000"/>
+              </w:rPr>
+              <w:t>νσης</w:t>
+            </w:r>
+            <w:proofErr w:type="spellEnd"/>
+            <w:r>
+              <w:rPr>
+                <w:rFonts w:ascii="Calibri" w:eastAsia="Calibri" w:hAnsi="Calibri" w:cs="Calibri"/>
+                <w:color w:val="000000"/>
+              </w:rPr>
+              <w:t>)</w:t>
+            </w:r>
+          </w:p>
           <w:p>
             <w:pPr>
               <w:pStyle w:val="normal"/>
@@ -1992,7 +2223,7 @@
         </w:tc>
         <w:tc>
           <w:tcPr>
-            <w:tcW w:w="4847" w:type="dxa"/>
+            <w:tcW w:w="4396" w:type="dxa"/>
             <w:shd w:val="clear" w:color="auto" w:fill="auto"/>
           </w:tcPr>
           <w:p>
@@ -2165,299 +2396,6 @@
         </w:rPr>
         <w:tab/>
         <w:t xml:space="preserve">    </w:t>
-      </w:r>
-    </w:p>
-    <w:p>
-      <w:pPr>
-        <w:pStyle w:val="normal"/>
-        <w:tabs>
-          <w:tab w:val="left" w:pos="3440"/>
-        </w:tabs>
-        <w:rPr>
-          <w:rFonts w:ascii="Calibri" w:eastAsia="Calibri" w:hAnsi="Calibri" w:cs="Calibri"/>
-        </w:rPr>
-      </w:pPr>
-      <w:r>
-        <w:rPr>
-          <w:rFonts w:ascii="Calibri" w:eastAsia="Calibri" w:hAnsi="Calibri" w:cs="Calibri"/>
-        </w:rPr>
-        <w:t>ΚΟΙΝΟΠΟΙΗΣΗ</w:t>
-      </w:r>
-    </w:p>
-    <w:p>
-      <w:pPr>
-        <w:pStyle w:val="normal"/>
-        <w:numPr>
-          <w:ilvl w:val="0"/>
-          <w:numId w:val="4"/>
-        </w:numPr>
-        <w:pBdr>
-          <w:top w:val="nil"/>
-          <w:left w:val="nil"/>
-          <w:bottom w:val="nil"/>
-          <w:right w:val="nil"/>
-          <w:between w:val="nil"/>
-        </w:pBdr>
-        <w:jc w:val="both"/>
-      </w:pPr>
-      <w:r>
-        <w:rPr>
-          <w:rFonts w:ascii="Calibri" w:eastAsia="Calibri" w:hAnsi="Calibri" w:cs="Calibri"/>
-        </w:rPr>
-        <w:t>${</w:t>
-      </w:r>
-      <w:proofErr w:type="spellStart"/>
-      <w:r>
-        <w:rPr>
-          <w:rFonts w:ascii="Calibri" w:eastAsia="Calibri" w:hAnsi="Calibri" w:cs="Calibri"/>
-        </w:rPr>
-        <w:t>local_directorate</w:t>
-      </w:r>
-      <w:proofErr w:type="spellEnd"/>
-      <w:r>
-        <w:rPr>
-          <w:rFonts w:ascii="Calibri" w:eastAsia="Calibri" w:hAnsi="Calibri" w:cs="Calibri"/>
-        </w:rPr>
-        <w:t>}</w:t>
-      </w:r>
-    </w:p>
-    <w:p>
-      <w:pPr>
-        <w:pStyle w:val="normal"/>
-        <w:numPr>
-          <w:ilvl w:val="0"/>
-          <w:numId w:val="4"/>
-        </w:numPr>
-        <w:pBdr>
-          <w:top w:val="nil"/>
-          <w:left w:val="nil"/>
-          <w:bottom w:val="nil"/>
-          <w:right w:val="nil"/>
-          <w:between w:val="nil"/>
-        </w:pBdr>
-        <w:jc w:val="both"/>
-      </w:pPr>
-      <w:bookmarkStart w:id="3" w:name="_1fob9te" w:colFirst="0" w:colLast="0"/>
-      <w:bookmarkEnd w:id="3"/>
-      <w:r>
-        <w:rPr>
-          <w:rFonts w:ascii="Calibri" w:eastAsia="Calibri" w:hAnsi="Calibri" w:cs="Calibri"/>
-        </w:rPr>
-        <w:t>Αναφερόμενους εκπαιδευτικούς διά της ${</w:t>
-      </w:r>
-      <w:proofErr w:type="spellStart"/>
-      <w:r>
-        <w:rPr>
-          <w:rFonts w:ascii="Calibri" w:eastAsia="Calibri" w:hAnsi="Calibri" w:cs="Calibri"/>
-        </w:rPr>
-        <w:t>local_directorate</w:t>
-      </w:r>
-      <w:proofErr w:type="spellEnd"/>
-      <w:r>
-        <w:rPr>
-          <w:rFonts w:ascii="Calibri" w:eastAsia="Calibri" w:hAnsi="Calibri" w:cs="Calibri"/>
-        </w:rPr>
-        <w:t>_</w:t>
-      </w:r>
-      <w:r>
-        <w:rPr>
-          <w:rFonts w:ascii="Calibri" w:eastAsia="Calibri" w:hAnsi="Calibri" w:cs="Calibri"/>
-          <w:lang w:val="en-US"/>
-        </w:rPr>
-        <w:t>genitive</w:t>
-      </w:r>
-      <w:r>
-        <w:rPr>
-          <w:rFonts w:ascii="Calibri" w:eastAsia="Calibri" w:hAnsi="Calibri" w:cs="Calibri"/>
-        </w:rPr>
-        <w:t>}</w:t>
-      </w:r>
-    </w:p>
-    <w:p>
-      <w:pPr>
-        <w:pStyle w:val="normal"/>
-        <w:numPr>
-          <w:ilvl w:val="0"/>
-          <w:numId w:val="4"/>
-        </w:numPr>
-        <w:pBdr>
-          <w:top w:val="nil"/>
-          <w:left w:val="nil"/>
-          <w:bottom w:val="nil"/>
-          <w:right w:val="nil"/>
-          <w:between w:val="nil"/>
-        </w:pBdr>
-        <w:jc w:val="both"/>
-        <w:rPr>
-          <w:rFonts w:ascii="Calibri" w:eastAsia="Calibri" w:hAnsi="Calibri" w:cs="Calibri"/>
-        </w:rPr>
-      </w:pPr>
-      <w:r>
-        <w:rPr>
-          <w:rFonts w:ascii="Calibri" w:eastAsia="Calibri" w:hAnsi="Calibri" w:cs="Calibri"/>
-        </w:rPr>
-        <w:t>Αναφερόμενες σχολικές</w:t>
-      </w:r>
-      <w:r>
-        <w:rPr>
-          <w:rFonts w:ascii="Calibri" w:eastAsia="Calibri" w:hAnsi="Calibri" w:cs="Calibri"/>
-        </w:rPr>
-        <w:t xml:space="preserve"> μονάδες</w:t>
-      </w:r>
-      <w:r>
-        <w:rPr>
-          <w:rFonts w:ascii="Calibri" w:eastAsia="Calibri" w:hAnsi="Calibri" w:cs="Calibri"/>
-        </w:rPr>
-        <w:t>/</w:t>
-      </w:r>
-      <w:r>
-        <w:rPr>
-          <w:rFonts w:ascii="Calibri" w:eastAsia="Calibri" w:hAnsi="Calibri" w:cs="Calibri"/>
-        </w:rPr>
-        <w:t>υ</w:t>
-      </w:r>
-      <w:r>
-        <w:rPr>
-          <w:rFonts w:ascii="Calibri" w:eastAsia="Calibri" w:hAnsi="Calibri" w:cs="Calibri"/>
-        </w:rPr>
-        <w:t>πηρεσίες</w:t>
-      </w:r>
-      <w:r>
-        <w:rPr>
-          <w:rFonts w:ascii="Calibri" w:eastAsia="Calibri" w:hAnsi="Calibri" w:cs="Calibri"/>
-        </w:rPr>
-        <w:t xml:space="preserve"> διά της ${</w:t>
-      </w:r>
-      <w:proofErr w:type="spellStart"/>
-      <w:r>
-        <w:rPr>
-          <w:rFonts w:ascii="Calibri" w:eastAsia="Calibri" w:hAnsi="Calibri" w:cs="Calibri"/>
-        </w:rPr>
-        <w:t>local_directorate</w:t>
-      </w:r>
-      <w:proofErr w:type="spellEnd"/>
-      <w:r>
-        <w:rPr>
-          <w:rFonts w:ascii="Calibri" w:eastAsia="Calibri" w:hAnsi="Calibri" w:cs="Calibri"/>
-        </w:rPr>
-        <w:t>_</w:t>
-      </w:r>
-      <w:r>
-        <w:rPr>
-          <w:rFonts w:ascii="Calibri" w:eastAsia="Calibri" w:hAnsi="Calibri" w:cs="Calibri"/>
-          <w:lang w:val="en-US"/>
-        </w:rPr>
-        <w:t>genitive</w:t>
-      </w:r>
-      <w:r>
-        <w:rPr>
-          <w:rFonts w:ascii="Calibri" w:eastAsia="Calibri" w:hAnsi="Calibri" w:cs="Calibri"/>
-        </w:rPr>
-        <w:t>}</w:t>
-      </w:r>
-    </w:p>
-    <w:p>
-      <w:pPr>
-        <w:pStyle w:val="normal"/>
-        <w:numPr>
-          <w:ilvl w:val="0"/>
-          <w:numId w:val="4"/>
-        </w:numPr>
-        <w:pBdr>
-          <w:top w:val="nil"/>
-          <w:left w:val="nil"/>
-          <w:bottom w:val="nil"/>
-          <w:right w:val="nil"/>
-          <w:between w:val="nil"/>
-        </w:pBdr>
-        <w:jc w:val="both"/>
-        <w:rPr>
-          <w:rFonts w:ascii="Calibri" w:eastAsia="Calibri" w:hAnsi="Calibri" w:cs="Calibri"/>
-          <w:color w:val="000000"/>
-        </w:rPr>
-      </w:pPr>
-      <w:r>
-        <w:rPr>
-          <w:rFonts w:ascii="Calibri" w:eastAsia="Calibri" w:hAnsi="Calibri" w:cs="Calibri"/>
-          <w:color w:val="000000"/>
-        </w:rPr>
-        <w:t>Α.Φ. / Π.Μ.</w:t>
-      </w:r>
-      <w:r>
-        <w:rPr>
-          <w:rFonts w:ascii="Calibri" w:eastAsia="Calibri" w:hAnsi="Calibri" w:cs="Calibri"/>
-          <w:color w:val="000000"/>
-        </w:rPr>
-        <w:t xml:space="preserve"> </w:t>
-      </w:r>
-      <w:proofErr w:type="spellStart"/>
-      <w:r>
-        <w:rPr>
-          <w:rFonts w:ascii="Calibri" w:eastAsia="Calibri" w:hAnsi="Calibri" w:cs="Calibri"/>
-          <w:color w:val="000000"/>
-        </w:rPr>
-        <w:t>εκπ</w:t>
-      </w:r>
-      <w:proofErr w:type="spellEnd"/>
-      <w:r>
-        <w:rPr>
-          <w:rFonts w:ascii="Calibri" w:eastAsia="Calibri" w:hAnsi="Calibri" w:cs="Calibri"/>
-          <w:color w:val="000000"/>
-        </w:rPr>
-        <w:t>/</w:t>
-      </w:r>
-      <w:proofErr w:type="spellStart"/>
-      <w:r>
-        <w:rPr>
-          <w:rFonts w:ascii="Calibri" w:eastAsia="Calibri" w:hAnsi="Calibri" w:cs="Calibri"/>
-          <w:color w:val="000000"/>
-        </w:rPr>
-        <w:t>κών</w:t>
-      </w:r>
-      <w:proofErr w:type="spellEnd"/>
-      <w:r>
-        <w:rPr>
-          <w:rFonts w:ascii="Calibri" w:eastAsia="Calibri" w:hAnsi="Calibri" w:cs="Calibri"/>
-          <w:color w:val="000000"/>
-        </w:rPr>
-        <w:t xml:space="preserve"> </w:t>
-      </w:r>
-      <w:r>
-        <w:rPr>
-          <w:rFonts w:ascii="Calibri" w:eastAsia="Calibri" w:hAnsi="Calibri" w:cs="Calibri"/>
-          <w:color w:val="000000"/>
-        </w:rPr>
-        <w:t>(</w:t>
-      </w:r>
-      <w:r>
-        <w:rPr>
-          <w:rFonts w:ascii="Calibri" w:eastAsia="Calibri" w:hAnsi="Calibri" w:cs="Calibri"/>
-          <w:color w:val="000000"/>
-        </w:rPr>
-        <w:t>δια της Δ</w:t>
-      </w:r>
-      <w:r>
-        <w:rPr>
-          <w:rFonts w:ascii="Calibri" w:eastAsia="Calibri" w:hAnsi="Calibri" w:cs="Calibri"/>
-          <w:color w:val="000000"/>
-        </w:rPr>
-        <w:t>/</w:t>
-      </w:r>
-      <w:proofErr w:type="spellStart"/>
-      <w:r>
-        <w:rPr>
-          <w:rFonts w:ascii="Calibri" w:eastAsia="Calibri" w:hAnsi="Calibri" w:cs="Calibri"/>
-          <w:color w:val="000000"/>
-        </w:rPr>
-        <w:t>νσης</w:t>
-      </w:r>
-      <w:proofErr w:type="spellEnd"/>
-      <w:r>
-        <w:rPr>
-          <w:rFonts w:ascii="Calibri" w:eastAsia="Calibri" w:hAnsi="Calibri" w:cs="Calibri"/>
-          <w:color w:val="000000"/>
-        </w:rPr>
-        <w:t>)</w:t>
       </w:r>
     </w:p>
     <w:sectPr>

</xml_diff>

<commit_message>
Allow decisions with multiple actions
</commit_message>
<xml_diff>
--- a/yii2/vendor/admapp/resources/disposals/DISPOSALS_APPROVAL_GENERAL_TEMPLATE.docx
+++ b/yii2/vendor/admapp/resources/disposals/DISPOSALS_APPROVAL_GENERAL_TEMPLATE.docx
@@ -1254,15 +1254,103 @@
           <w:ilvl w:val="0"/>
           <w:numId w:val="5"/>
         </w:numPr>
-        <w:rPr>
+      </w:pPr>
+      <w:r>
+        <w:rPr>
+          <w:rFonts w:ascii="Calibri" w:hAnsi="Calibri" w:cs="Arial"/>
+        </w:rPr>
+        <w:t>Τη</w:t>
+      </w:r>
+      <w:r>
+        <w:rPr>
+          <w:rFonts w:ascii="Calibri" w:hAnsi="Calibri" w:cs="Arial"/>
+        </w:rPr>
+        <w:t xml:space="preserve"> </w:t>
+      </w:r>
+      <w:r>
+        <w:rPr>
+          <w:rFonts w:ascii="Calibri" w:hAnsi="Calibri" w:cs="Arial"/>
+        </w:rPr>
+        <w:t>με</w:t>
+      </w:r>
+      <w:r>
+        <w:rPr>
+          <w:rFonts w:ascii="Calibri" w:hAnsi="Calibri" w:cs="Arial"/>
+        </w:rPr>
+        <w:t xml:space="preserve"> </w:t>
+      </w:r>
+      <w:proofErr w:type="spellStart"/>
+      <w:r>
+        <w:rPr>
+          <w:rFonts w:ascii="Calibri" w:hAnsi="Calibri" w:cs="Arial"/>
+        </w:rPr>
+        <w:t>αριθμ</w:t>
+      </w:r>
+      <w:proofErr w:type="spellEnd"/>
+      <w:r>
+        <w:rPr>
+          <w:rFonts w:ascii="Calibri" w:hAnsi="Calibri" w:cs="Arial"/>
+        </w:rPr>
+        <w:t xml:space="preserve"> </w:t>
+      </w:r>
+      <w:proofErr w:type="spellStart"/>
+      <w:r>
+        <w:rPr>
+          <w:rFonts w:ascii="Calibri" w:hAnsi="Calibri" w:cs="Arial"/>
+        </w:rPr>
+        <w:t>πρωτ</w:t>
+      </w:r>
+      <w:proofErr w:type="spellEnd"/>
+      <w:r>
+        <w:rPr>
+          <w:rFonts w:ascii="Calibri" w:hAnsi="Calibri" w:cs="Arial"/>
+        </w:rPr>
+        <w:t>.</w:t>
+      </w:r>
+      <w:r>
+        <w:rPr>
+          <w:rFonts w:ascii="Calibri" w:hAnsi="Calibri" w:cs="Arial"/>
+        </w:rPr>
+        <w:t xml:space="preserve"> ${</w:t>
+      </w:r>
+      <w:r>
+        <w:rPr>
+          <w:rFonts w:ascii="Calibri" w:hAnsi="Calibri" w:cs="Arial"/>
           <w:lang w:val="en-US"/>
         </w:rPr>
-      </w:pPr>
-      <w:r>
-        <w:rPr>
-          <w:rFonts w:ascii="Calibri" w:hAnsi="Calibri" w:cs="Arial"/>
-        </w:rPr>
-        <w:t>Τη</w:t>
+        <w:t>local</w:t>
+      </w:r>
+      <w:r>
+        <w:rPr>
+          <w:rFonts w:ascii="Calibri" w:hAnsi="Calibri" w:cs="Arial"/>
+        </w:rPr>
+        <w:t>_</w:t>
+      </w:r>
+      <w:r>
+        <w:rPr>
+          <w:rFonts w:ascii="Calibri" w:hAnsi="Calibri" w:cs="Arial"/>
+          <w:lang w:val="en-US"/>
+        </w:rPr>
+        <w:t>directorate</w:t>
+      </w:r>
+      <w:r>
+        <w:rPr>
+          <w:rFonts w:ascii="Calibri" w:hAnsi="Calibri" w:cs="Arial"/>
+        </w:rPr>
+        <w:t>_</w:t>
+      </w:r>
+      <w:r>
+        <w:rPr>
+          <w:rFonts w:ascii="Calibri" w:hAnsi="Calibri" w:cs="Arial"/>
+          <w:lang w:val="en-US"/>
+        </w:rPr>
+        <w:t>protocol</w:t>
+      </w:r>
+      <w:r>
+        <w:rPr>
+          <w:rFonts w:ascii="Calibri" w:hAnsi="Calibri" w:cs="Arial"/>
+        </w:rPr>
+        <w:t>}</w:t>
       </w:r>
       <w:r>
         <w:rPr>
@@ -1274,7 +1362,7 @@
         <w:rPr>
           <w:rFonts w:ascii="Calibri" w:hAnsi="Calibri" w:cs="Arial"/>
         </w:rPr>
-        <w:t>με</w:t>
+        <w:t>Απόφαση</w:t>
       </w:r>
       <w:r>
         <w:rPr>
@@ -1282,277 +1370,181 @@
         </w:rPr>
         <w:t xml:space="preserve"> </w:t>
       </w:r>
+      <w:r>
+        <w:rPr>
+          <w:rFonts w:ascii="Calibri" w:hAnsi="Calibri" w:cs="Arial"/>
+        </w:rPr>
+        <w:t>της</w:t>
+      </w:r>
+      <w:r>
+        <w:rPr>
+          <w:rFonts w:ascii="Calibri" w:hAnsi="Calibri" w:cs="Arial"/>
+        </w:rPr>
+        <w:t xml:space="preserve"> </w:t>
+      </w:r>
+      <w:r>
+        <w:rPr>
+          <w:rFonts w:ascii="Calibri" w:hAnsi="Calibri" w:cs="Arial"/>
+        </w:rPr>
+        <w:t>${</w:t>
+      </w:r>
+      <w:r>
+        <w:rPr>
+          <w:rFonts w:ascii="Calibri" w:hAnsi="Calibri" w:cs="Arial"/>
+          <w:lang w:val="en-US"/>
+        </w:rPr>
+        <w:t>local</w:t>
+      </w:r>
+      <w:r>
+        <w:rPr>
+          <w:rFonts w:ascii="Calibri" w:hAnsi="Calibri" w:cs="Arial"/>
+        </w:rPr>
+        <w:t>_</w:t>
+      </w:r>
+      <w:r>
+        <w:rPr>
+          <w:rFonts w:ascii="Calibri" w:hAnsi="Calibri" w:cs="Arial"/>
+          <w:lang w:val="en-US"/>
+        </w:rPr>
+        <w:t>directorate</w:t>
+      </w:r>
+      <w:r>
+        <w:rPr>
+          <w:rFonts w:ascii="Calibri" w:hAnsi="Calibri" w:cs="Arial"/>
+        </w:rPr>
+        <w:t>_</w:t>
+      </w:r>
+      <w:r>
+        <w:rPr>
+          <w:rFonts w:ascii="Calibri" w:hAnsi="Calibri" w:cs="Arial"/>
+          <w:lang w:val="en-US"/>
+        </w:rPr>
+        <w:t>genitive</w:t>
+      </w:r>
+      <w:r>
+        <w:rPr>
+          <w:rFonts w:ascii="Calibri" w:hAnsi="Calibri" w:cs="Arial"/>
+        </w:rPr>
+        <w:t>}</w:t>
+      </w:r>
+      <w:r>
+        <w:rPr>
+          <w:rFonts w:ascii="Calibri" w:hAnsi="Calibri" w:cs="Arial"/>
+        </w:rPr>
+        <w:t xml:space="preserve">, </w:t>
+      </w:r>
+      <w:r>
+        <w:rPr>
+          <w:rFonts w:ascii="Calibri" w:hAnsi="Calibri" w:cs="Arial"/>
+        </w:rPr>
+        <w:t>έπειτα</w:t>
+      </w:r>
+      <w:r>
+        <w:rPr>
+          <w:rFonts w:ascii="Calibri" w:hAnsi="Calibri" w:cs="Arial"/>
+        </w:rPr>
+        <w:t xml:space="preserve"> </w:t>
+      </w:r>
+      <w:r>
+        <w:rPr>
+          <w:rFonts w:ascii="Calibri" w:hAnsi="Calibri" w:cs="Arial"/>
+        </w:rPr>
+        <w:t>από</w:t>
+      </w:r>
+      <w:r>
+        <w:rPr>
+          <w:rFonts w:ascii="Calibri" w:hAnsi="Calibri" w:cs="Arial"/>
+        </w:rPr>
+        <w:t xml:space="preserve"> </w:t>
+      </w:r>
+      <w:r>
+        <w:rPr>
+          <w:rFonts w:ascii="Calibri" w:hAnsi="Calibri" w:cs="Arial"/>
+        </w:rPr>
+        <w:t>${</w:t>
+      </w:r>
+      <w:r>
+        <w:rPr>
+          <w:rFonts w:ascii="Calibri" w:hAnsi="Calibri" w:cs="Arial"/>
+          <w:lang w:val="en-US"/>
+        </w:rPr>
+        <w:t>local</w:t>
+      </w:r>
+      <w:r>
+        <w:rPr>
+          <w:rFonts w:ascii="Calibri" w:hAnsi="Calibri" w:cs="Arial"/>
+        </w:rPr>
+        <w:t>_</w:t>
+      </w:r>
+      <w:r>
+        <w:rPr>
+          <w:rFonts w:ascii="Calibri" w:hAnsi="Calibri" w:cs="Arial"/>
+          <w:lang w:val="en-US"/>
+        </w:rPr>
+        <w:t>directorate</w:t>
+      </w:r>
+      <w:r>
+        <w:rPr>
+          <w:rFonts w:ascii="Calibri" w:hAnsi="Calibri" w:cs="Arial"/>
+        </w:rPr>
+        <w:t>_</w:t>
+      </w:r>
+      <w:r>
+        <w:rPr>
+          <w:rFonts w:ascii="Calibri" w:hAnsi="Calibri" w:cs="Arial"/>
+          <w:lang w:val="en-US"/>
+        </w:rPr>
+        <w:t>action</w:t>
+      </w:r>
+      <w:r>
+        <w:rPr>
+          <w:rFonts w:ascii="Calibri" w:hAnsi="Calibri" w:cs="Arial"/>
+        </w:rPr>
+        <w:t xml:space="preserve">} </w:t>
+      </w:r>
+      <w:r>
+        <w:rPr>
+          <w:rFonts w:ascii="Calibri" w:hAnsi="Calibri" w:cs="Arial"/>
+        </w:rPr>
+        <w:t xml:space="preserve"> </w:t>
+      </w:r>
+      <w:r>
+        <w:rPr>
+          <w:rFonts w:ascii="Calibri" w:hAnsi="Calibri" w:cs="Arial"/>
+        </w:rPr>
+        <w:t>του ${</w:t>
+      </w:r>
+      <w:r>
+        <w:rPr>
+          <w:rFonts w:ascii="Calibri" w:hAnsi="Calibri" w:cs="Arial"/>
+          <w:lang w:val="en-US"/>
+        </w:rPr>
+        <w:t>local</w:t>
+      </w:r>
+      <w:r>
+        <w:rPr>
+          <w:rFonts w:ascii="Calibri" w:hAnsi="Calibri" w:cs="Arial"/>
+        </w:rPr>
+        <w:t>_</w:t>
+      </w:r>
       <w:proofErr w:type="spellStart"/>
       <w:r>
         <w:rPr>
           <w:rFonts w:ascii="Calibri" w:hAnsi="Calibri" w:cs="Arial"/>
-        </w:rPr>
-        <w:t>αριθμ</w:t>
+          <w:lang w:val="en-US"/>
+        </w:rPr>
+        <w:t>pyspe</w:t>
       </w:r>
       <w:proofErr w:type="spellEnd"/>
       <w:r>
         <w:rPr>
           <w:rFonts w:ascii="Calibri" w:hAnsi="Calibri" w:cs="Arial"/>
         </w:rPr>
-        <w:t xml:space="preserve"> </w:t>
-      </w:r>
-      <w:proofErr w:type="spellStart"/>
-      <w:r>
-        <w:rPr>
-          <w:rFonts w:ascii="Calibri" w:hAnsi="Calibri" w:cs="Arial"/>
-        </w:rPr>
-        <w:t>πρωτ</w:t>
-      </w:r>
-      <w:proofErr w:type="spellEnd"/>
-      <w:r>
-        <w:rPr>
-          <w:rFonts w:ascii="Calibri" w:hAnsi="Calibri" w:cs="Arial"/>
-        </w:rPr>
-        <w:t>.</w:t>
-      </w:r>
-      <w:r>
-        <w:rPr>
-          <w:rFonts w:ascii="Calibri" w:hAnsi="Calibri" w:cs="Arial"/>
-        </w:rPr>
-        <w:t xml:space="preserve"> ${</w:t>
-      </w:r>
-      <w:r>
-        <w:rPr>
-          <w:rFonts w:ascii="Calibri" w:hAnsi="Calibri" w:cs="Arial"/>
-          <w:lang w:val="en-US"/>
-        </w:rPr>
-        <w:t>local</w:t>
-      </w:r>
-      <w:r>
-        <w:rPr>
-          <w:rFonts w:ascii="Calibri" w:hAnsi="Calibri" w:cs="Arial"/>
-        </w:rPr>
-        <w:t>_</w:t>
-      </w:r>
-      <w:r>
-        <w:rPr>
-          <w:rFonts w:ascii="Calibri" w:hAnsi="Calibri" w:cs="Arial"/>
-          <w:lang w:val="en-US"/>
-        </w:rPr>
-        <w:t>directorate</w:t>
-      </w:r>
-      <w:r>
-        <w:rPr>
-          <w:rFonts w:ascii="Calibri" w:hAnsi="Calibri" w:cs="Arial"/>
-        </w:rPr>
-        <w:t>_</w:t>
-      </w:r>
-      <w:r>
-        <w:rPr>
-          <w:rFonts w:ascii="Calibri" w:hAnsi="Calibri" w:cs="Arial"/>
-          <w:lang w:val="en-US"/>
-        </w:rPr>
-        <w:t>protocol</w:t>
-      </w:r>
-      <w:r>
-        <w:rPr>
-          <w:rFonts w:ascii="Calibri" w:hAnsi="Calibri" w:cs="Arial"/>
-        </w:rPr>
         <w:t>}</w:t>
       </w:r>
       <w:r>
         <w:rPr>
           <w:rFonts w:ascii="Calibri" w:hAnsi="Calibri" w:cs="Arial"/>
-        </w:rPr>
-        <w:t xml:space="preserve"> </w:t>
-      </w:r>
-      <w:r>
-        <w:rPr>
-          <w:rFonts w:ascii="Calibri" w:hAnsi="Calibri" w:cs="Arial"/>
-        </w:rPr>
-        <w:t>Απόφαση</w:t>
-      </w:r>
-      <w:r>
-        <w:rPr>
-          <w:rFonts w:ascii="Calibri" w:hAnsi="Calibri" w:cs="Arial"/>
-        </w:rPr>
-        <w:t xml:space="preserve"> </w:t>
-      </w:r>
-      <w:r>
-        <w:rPr>
-          <w:rFonts w:ascii="Calibri" w:hAnsi="Calibri" w:cs="Arial"/>
-        </w:rPr>
-        <w:t>της</w:t>
-      </w:r>
-      <w:r>
-        <w:rPr>
-          <w:rFonts w:ascii="Calibri" w:hAnsi="Calibri" w:cs="Arial"/>
-        </w:rPr>
-        <w:t xml:space="preserve"> </w:t>
-      </w:r>
-      <w:r>
-        <w:rPr>
-          <w:rFonts w:ascii="Calibri" w:hAnsi="Calibri" w:cs="Arial"/>
-        </w:rPr>
-        <w:t>${</w:t>
-      </w:r>
-      <w:r>
-        <w:rPr>
-          <w:rFonts w:ascii="Calibri" w:hAnsi="Calibri" w:cs="Arial"/>
-          <w:lang w:val="en-US"/>
-        </w:rPr>
-        <w:t>local</w:t>
-      </w:r>
-      <w:r>
-        <w:rPr>
-          <w:rFonts w:ascii="Calibri" w:hAnsi="Calibri" w:cs="Arial"/>
-        </w:rPr>
-        <w:t>_</w:t>
-      </w:r>
-      <w:r>
-        <w:rPr>
-          <w:rFonts w:ascii="Calibri" w:hAnsi="Calibri" w:cs="Arial"/>
-          <w:lang w:val="en-US"/>
-        </w:rPr>
-        <w:t>directorate</w:t>
-      </w:r>
-      <w:r>
-        <w:rPr>
-          <w:rFonts w:ascii="Calibri" w:hAnsi="Calibri" w:cs="Arial"/>
-        </w:rPr>
-        <w:t>_</w:t>
-      </w:r>
-      <w:r>
-        <w:rPr>
-          <w:rFonts w:ascii="Calibri" w:hAnsi="Calibri" w:cs="Arial"/>
-          <w:lang w:val="en-US"/>
-        </w:rPr>
-        <w:t>genitive</w:t>
-      </w:r>
-      <w:r>
-        <w:rPr>
-          <w:rFonts w:ascii="Calibri" w:hAnsi="Calibri" w:cs="Arial"/>
-        </w:rPr>
-        <w:t>}</w:t>
-      </w:r>
-      <w:r>
-        <w:rPr>
-          <w:rFonts w:ascii="Calibri" w:hAnsi="Calibri" w:cs="Arial"/>
-        </w:rPr>
-        <w:t xml:space="preserve">, </w:t>
-      </w:r>
-      <w:r>
-        <w:rPr>
-          <w:rFonts w:ascii="Calibri" w:hAnsi="Calibri" w:cs="Arial"/>
-        </w:rPr>
-        <w:t>έπειτα</w:t>
-      </w:r>
-      <w:r>
-        <w:rPr>
-          <w:rFonts w:ascii="Calibri" w:hAnsi="Calibri" w:cs="Arial"/>
-        </w:rPr>
-        <w:t xml:space="preserve"> </w:t>
-      </w:r>
-      <w:r>
-        <w:rPr>
-          <w:rFonts w:ascii="Calibri" w:hAnsi="Calibri" w:cs="Arial"/>
-        </w:rPr>
-        <w:t>από</w:t>
-      </w:r>
-      <w:r>
-        <w:rPr>
-          <w:rFonts w:ascii="Calibri" w:hAnsi="Calibri" w:cs="Arial"/>
-        </w:rPr>
-        <w:t xml:space="preserve"> </w:t>
-      </w:r>
-      <w:r>
-        <w:rPr>
-          <w:rFonts w:ascii="Calibri" w:hAnsi="Calibri" w:cs="Arial"/>
-        </w:rPr>
-        <w:t>την</w:t>
-      </w:r>
-      <w:r>
-        <w:rPr>
-          <w:rFonts w:ascii="Calibri" w:hAnsi="Calibri" w:cs="Arial"/>
-        </w:rPr>
-        <w:t xml:space="preserve"> </w:t>
-      </w:r>
-      <w:proofErr w:type="spellStart"/>
-      <w:r>
-        <w:rPr>
-          <w:rFonts w:ascii="Calibri" w:hAnsi="Calibri" w:cs="Arial"/>
-        </w:rPr>
-        <w:t>αριθμ</w:t>
-      </w:r>
-      <w:proofErr w:type="spellEnd"/>
-      <w:r>
-        <w:rPr>
-          <w:rFonts w:ascii="Calibri" w:hAnsi="Calibri" w:cs="Arial"/>
-        </w:rPr>
-        <w:t xml:space="preserve">. </w:t>
-      </w:r>
-      <w:r>
-        <w:rPr>
-          <w:rFonts w:ascii="Calibri" w:hAnsi="Calibri" w:cs="Arial"/>
-          <w:lang w:val="en-US"/>
-        </w:rPr>
-        <w:t>$</w:t>
-      </w:r>
-      <w:r>
-        <w:rPr>
-          <w:rFonts w:ascii="Calibri" w:hAnsi="Calibri" w:cs="Arial"/>
-          <w:lang w:val="en-US"/>
-        </w:rPr>
-        <w:t>{</w:t>
-      </w:r>
-      <w:proofErr w:type="spellStart"/>
-      <w:r>
-        <w:rPr>
-          <w:rFonts w:ascii="Calibri" w:hAnsi="Calibri" w:cs="Arial"/>
-          <w:lang w:val="en-US"/>
-        </w:rPr>
-        <w:t>local_directorate_action</w:t>
-      </w:r>
-      <w:proofErr w:type="spellEnd"/>
-      <w:r>
-        <w:rPr>
-          <w:rFonts w:ascii="Calibri" w:hAnsi="Calibri" w:cs="Arial"/>
-          <w:lang w:val="en-US"/>
-        </w:rPr>
-        <w:t xml:space="preserve">} </w:t>
-      </w:r>
-      <w:r>
-        <w:rPr>
-          <w:rFonts w:ascii="Calibri" w:hAnsi="Calibri" w:cs="Arial"/>
-        </w:rPr>
-        <w:t xml:space="preserve"> </w:t>
-      </w:r>
-      <w:r>
-        <w:rPr>
-          <w:rFonts w:ascii="Calibri" w:hAnsi="Calibri" w:cs="Arial"/>
-        </w:rPr>
-        <w:t xml:space="preserve">Πράξη </w:t>
-      </w:r>
-      <w:r>
-        <w:rPr>
-          <w:rFonts w:ascii="Calibri" w:hAnsi="Calibri" w:cs="Arial"/>
-        </w:rPr>
-        <w:t>του ${</w:t>
-      </w:r>
-      <w:proofErr w:type="spellStart"/>
-      <w:r>
-        <w:rPr>
-          <w:rFonts w:ascii="Calibri" w:hAnsi="Calibri" w:cs="Arial"/>
-          <w:lang w:val="en-US"/>
-        </w:rPr>
-        <w:t>local_pyspe</w:t>
-      </w:r>
-      <w:proofErr w:type="spellEnd"/>
-      <w:r>
-        <w:rPr>
-          <w:rFonts w:ascii="Calibri" w:hAnsi="Calibri" w:cs="Arial"/>
-        </w:rPr>
-        <w:t>}</w:t>
-      </w:r>
-      <w:r>
-        <w:rPr>
-          <w:rFonts w:ascii="Calibri" w:hAnsi="Calibri" w:cs="Arial"/>
-          <w:lang w:val="en-US"/>
         </w:rPr>
         <w:t>.</w:t>
       </w:r>
@@ -1565,7 +1557,6 @@
           <w:rFonts w:ascii="Calibri" w:eastAsia="Calibri" w:hAnsi="Calibri" w:cs="Calibri"/>
           <w:sz w:val="22"/>
           <w:szCs w:val="22"/>
-          <w:lang w:val="en-US"/>
         </w:rPr>
       </w:pPr>
     </w:p>
@@ -1577,7 +1568,6 @@
           <w:rFonts w:ascii="Calibri" w:eastAsia="Calibri" w:hAnsi="Calibri" w:cs="Calibri"/>
           <w:sz w:val="22"/>
           <w:szCs w:val="22"/>
-          <w:lang w:val="en-US"/>
         </w:rPr>
       </w:pPr>
     </w:p>

</xml_diff>

<commit_message>
Various small changes in code (style, redundante comments etc.)
</commit_message>
<xml_diff>
--- a/yii2/vendor/admapp/resources/disposals/DISPOSALS_APPROVAL_GENERAL_TEMPLATE.docx
+++ b/yii2/vendor/admapp/resources/disposals/DISPOSALS_APPROVAL_GENERAL_TEMPLATE.docx
@@ -964,7 +964,6 @@
           <w:ilvl w:val="2"/>
           <w:numId w:val="1"/>
         </w:numPr>
-        <w:spacing w:after="120"/>
         <w:jc w:val="both"/>
         <w:rPr>
           <w:rFonts w:ascii="Calibri" w:eastAsia="Calibri" w:hAnsi="Calibri" w:cs="Calibri"/>
@@ -1254,6 +1253,9 @@
           <w:ilvl w:val="0"/>
           <w:numId w:val="5"/>
         </w:numPr>
+        <w:rPr>
+          <w:lang w:val="en-US"/>
+        </w:rPr>
       </w:pPr>
       <w:r>
         <w:rPr>
@@ -1264,6 +1266,7 @@
       <w:r>
         <w:rPr>
           <w:rFonts w:ascii="Calibri" w:hAnsi="Calibri" w:cs="Arial"/>
+          <w:lang w:val="en-US"/>
         </w:rPr>
         <w:t xml:space="preserve"> </w:t>
       </w:r>
@@ -1276,6 +1279,7 @@
       <w:r>
         <w:rPr>
           <w:rFonts w:ascii="Calibri" w:hAnsi="Calibri" w:cs="Arial"/>
+          <w:lang w:val="en-US"/>
         </w:rPr>
         <w:t xml:space="preserve"> </w:t>
       </w:r>
@@ -1290,6 +1294,7 @@
       <w:r>
         <w:rPr>
           <w:rFonts w:ascii="Calibri" w:hAnsi="Calibri" w:cs="Arial"/>
+          <w:lang w:val="en-US"/>
         </w:rPr>
         <w:t xml:space="preserve"> </w:t>
       </w:r>
@@ -1304,15 +1309,18 @@
       <w:r>
         <w:rPr>
           <w:rFonts w:ascii="Calibri" w:hAnsi="Calibri" w:cs="Arial"/>
+          <w:lang w:val="en-US"/>
         </w:rPr>
         <w:t>.</w:t>
       </w:r>
       <w:r>
         <w:rPr>
           <w:rFonts w:ascii="Calibri" w:hAnsi="Calibri" w:cs="Arial"/>
+          <w:lang w:val="en-US"/>
         </w:rPr>
         <w:t xml:space="preserve"> ${</w:t>
       </w:r>
+      <w:proofErr w:type="spellStart"/>
       <w:r>
         <w:rPr>
           <w:rFonts w:ascii="Calibri" w:hAnsi="Calibri" w:cs="Arial"/>
@@ -1323,6 +1331,7 @@
       <w:r>
         <w:rPr>
           <w:rFonts w:ascii="Calibri" w:hAnsi="Calibri" w:cs="Arial"/>
+          <w:lang w:val="en-US"/>
         </w:rPr>
         <w:t>_</w:t>
       </w:r>
@@ -1336,6 +1345,7 @@
       <w:r>
         <w:rPr>
           <w:rFonts w:ascii="Calibri" w:hAnsi="Calibri" w:cs="Arial"/>
+          <w:lang w:val="en-US"/>
         </w:rPr>
         <w:t>_</w:t>
       </w:r>
@@ -1346,15 +1356,18 @@
         </w:rPr>
         <w:t>protocol</w:t>
       </w:r>
-      <w:r>
-        <w:rPr>
-          <w:rFonts w:ascii="Calibri" w:hAnsi="Calibri" w:cs="Arial"/>
+      <w:proofErr w:type="spellEnd"/>
+      <w:r>
+        <w:rPr>
+          <w:rFonts w:ascii="Calibri" w:hAnsi="Calibri" w:cs="Arial"/>
+          <w:lang w:val="en-US"/>
         </w:rPr>
         <w:t>}</w:t>
       </w:r>
       <w:r>
         <w:rPr>
           <w:rFonts w:ascii="Calibri" w:hAnsi="Calibri" w:cs="Arial"/>
+          <w:lang w:val="en-US"/>
         </w:rPr>
         <w:t xml:space="preserve"> </w:t>
       </w:r>
@@ -1367,6 +1380,7 @@
       <w:r>
         <w:rPr>
           <w:rFonts w:ascii="Calibri" w:hAnsi="Calibri" w:cs="Arial"/>
+          <w:lang w:val="en-US"/>
         </w:rPr>
         <w:t xml:space="preserve"> </w:t>
       </w:r>
@@ -1379,15 +1393,18 @@
       <w:r>
         <w:rPr>
           <w:rFonts w:ascii="Calibri" w:hAnsi="Calibri" w:cs="Arial"/>
+          <w:lang w:val="en-US"/>
         </w:rPr>
         <w:t xml:space="preserve"> </w:t>
       </w:r>
       <w:r>
         <w:rPr>
           <w:rFonts w:ascii="Calibri" w:hAnsi="Calibri" w:cs="Arial"/>
+          <w:lang w:val="en-US"/>
         </w:rPr>
         <w:t>${</w:t>
       </w:r>
+      <w:proofErr w:type="spellStart"/>
       <w:r>
         <w:rPr>
           <w:rFonts w:ascii="Calibri" w:hAnsi="Calibri" w:cs="Arial"/>
@@ -1398,6 +1415,7 @@
       <w:r>
         <w:rPr>
           <w:rFonts w:ascii="Calibri" w:hAnsi="Calibri" w:cs="Arial"/>
+          <w:lang w:val="en-US"/>
         </w:rPr>
         <w:t>_</w:t>
       </w:r>
@@ -1411,6 +1429,7 @@
       <w:r>
         <w:rPr>
           <w:rFonts w:ascii="Calibri" w:hAnsi="Calibri" w:cs="Arial"/>
+          <w:lang w:val="en-US"/>
         </w:rPr>
         <w:t>_</w:t>
       </w:r>
@@ -1421,15 +1440,18 @@
         </w:rPr>
         <w:t>genitive</w:t>
       </w:r>
-      <w:r>
-        <w:rPr>
-          <w:rFonts w:ascii="Calibri" w:hAnsi="Calibri" w:cs="Arial"/>
+      <w:proofErr w:type="spellEnd"/>
+      <w:r>
+        <w:rPr>
+          <w:rFonts w:ascii="Calibri" w:hAnsi="Calibri" w:cs="Arial"/>
+          <w:lang w:val="en-US"/>
         </w:rPr>
         <w:t>}</w:t>
       </w:r>
       <w:r>
         <w:rPr>
           <w:rFonts w:ascii="Calibri" w:hAnsi="Calibri" w:cs="Arial"/>
+          <w:lang w:val="en-US"/>
         </w:rPr>
         <w:t xml:space="preserve">, </w:t>
       </w:r>
@@ -1442,6 +1464,7 @@
       <w:r>
         <w:rPr>
           <w:rFonts w:ascii="Calibri" w:hAnsi="Calibri" w:cs="Arial"/>
+          <w:lang w:val="en-US"/>
         </w:rPr>
         <w:t xml:space="preserve"> </w:t>
       </w:r>
@@ -1454,6 +1477,59 @@
       <w:r>
         <w:rPr>
           <w:rFonts w:ascii="Calibri" w:hAnsi="Calibri" w:cs="Arial"/>
+          <w:lang w:val="en-US"/>
+        </w:rPr>
+        <w:t xml:space="preserve"> ${</w:t>
+      </w:r>
+      <w:proofErr w:type="spellStart"/>
+      <w:r>
+        <w:rPr>
+          <w:rFonts w:ascii="Calibri" w:hAnsi="Calibri" w:cs="Arial"/>
+          <w:lang w:val="en-US"/>
+        </w:rPr>
+        <w:t>local</w:t>
+      </w:r>
+      <w:r>
+        <w:rPr>
+          <w:rFonts w:ascii="Calibri" w:hAnsi="Calibri" w:cs="Arial"/>
+          <w:lang w:val="en-US"/>
+        </w:rPr>
+        <w:t>_</w:t>
+      </w:r>
+      <w:r>
+        <w:rPr>
+          <w:rFonts w:ascii="Calibri" w:hAnsi="Calibri" w:cs="Arial"/>
+          <w:lang w:val="en-US"/>
+        </w:rPr>
+        <w:t>directorate</w:t>
+      </w:r>
+      <w:r>
+        <w:rPr>
+          <w:rFonts w:ascii="Calibri" w:hAnsi="Calibri" w:cs="Arial"/>
+          <w:lang w:val="en-US"/>
+        </w:rPr>
+        <w:t>_</w:t>
+      </w:r>
+      <w:r>
+        <w:rPr>
+          <w:rFonts w:ascii="Calibri" w:hAnsi="Calibri" w:cs="Arial"/>
+          <w:lang w:val="en-US"/>
+        </w:rPr>
+        <w:t>action</w:t>
+      </w:r>
+      <w:proofErr w:type="spellEnd"/>
+      <w:proofErr w:type="gramStart"/>
+      <w:r>
+        <w:rPr>
+          <w:rFonts w:ascii="Calibri" w:hAnsi="Calibri" w:cs="Arial"/>
+          <w:lang w:val="en-US"/>
+        </w:rPr>
+        <w:t xml:space="preserve">} </w:t>
+      </w:r>
+      <w:r>
+        <w:rPr>
+          <w:rFonts w:ascii="Calibri" w:hAnsi="Calibri" w:cs="Arial"/>
+          <w:lang w:val="en-US"/>
         </w:rPr>
         <w:t xml:space="preserve"> </w:t>
       </w:r>
@@ -1461,8 +1537,17 @@
         <w:rPr>
           <w:rFonts w:ascii="Calibri" w:hAnsi="Calibri" w:cs="Arial"/>
         </w:rPr>
-        <w:t>${</w:t>
-      </w:r>
+        <w:t>του</w:t>
+      </w:r>
+      <w:proofErr w:type="gramEnd"/>
+      <w:r>
+        <w:rPr>
+          <w:rFonts w:ascii="Calibri" w:hAnsi="Calibri" w:cs="Arial"/>
+          <w:lang w:val="en-US"/>
+        </w:rPr>
+        <w:t xml:space="preserve"> ${</w:t>
+      </w:r>
+      <w:proofErr w:type="spellStart"/>
       <w:r>
         <w:rPr>
           <w:rFonts w:ascii="Calibri" w:hAnsi="Calibri" w:cs="Arial"/>
@@ -1473,6 +1558,7 @@
       <w:r>
         <w:rPr>
           <w:rFonts w:ascii="Calibri" w:hAnsi="Calibri" w:cs="Arial"/>
+          <w:lang w:val="en-US"/>
         </w:rPr>
         <w:t>_</w:t>
       </w:r>
@@ -1481,72 +1567,15 @@
           <w:rFonts w:ascii="Calibri" w:hAnsi="Calibri" w:cs="Arial"/>
           <w:lang w:val="en-US"/>
         </w:rPr>
-        <w:t>directorate</w:t>
-      </w:r>
-      <w:r>
-        <w:rPr>
-          <w:rFonts w:ascii="Calibri" w:hAnsi="Calibri" w:cs="Arial"/>
-        </w:rPr>
-        <w:t>_</w:t>
-      </w:r>
-      <w:r>
-        <w:rPr>
-          <w:rFonts w:ascii="Calibri" w:hAnsi="Calibri" w:cs="Arial"/>
-          <w:lang w:val="en-US"/>
-        </w:rPr>
-        <w:t>action</w:t>
-      </w:r>
-      <w:r>
-        <w:rPr>
-          <w:rFonts w:ascii="Calibri" w:hAnsi="Calibri" w:cs="Arial"/>
-        </w:rPr>
-        <w:t xml:space="preserve">} </w:t>
-      </w:r>
-      <w:r>
-        <w:rPr>
-          <w:rFonts w:ascii="Calibri" w:hAnsi="Calibri" w:cs="Arial"/>
-        </w:rPr>
-        <w:t xml:space="preserve"> </w:t>
-      </w:r>
-      <w:r>
-        <w:rPr>
-          <w:rFonts w:ascii="Calibri" w:hAnsi="Calibri" w:cs="Arial"/>
-        </w:rPr>
-        <w:t>του ${</w:t>
-      </w:r>
-      <w:r>
-        <w:rPr>
-          <w:rFonts w:ascii="Calibri" w:hAnsi="Calibri" w:cs="Arial"/>
-          <w:lang w:val="en-US"/>
-        </w:rPr>
-        <w:t>local</w:t>
-      </w:r>
-      <w:r>
-        <w:rPr>
-          <w:rFonts w:ascii="Calibri" w:hAnsi="Calibri" w:cs="Arial"/>
-        </w:rPr>
-        <w:t>_</w:t>
-      </w:r>
-      <w:proofErr w:type="spellStart"/>
-      <w:r>
-        <w:rPr>
-          <w:rFonts w:ascii="Calibri" w:hAnsi="Calibri" w:cs="Arial"/>
-          <w:lang w:val="en-US"/>
-        </w:rPr>
         <w:t>pyspe</w:t>
       </w:r>
       <w:proofErr w:type="spellEnd"/>
       <w:r>
         <w:rPr>
           <w:rFonts w:ascii="Calibri" w:hAnsi="Calibri" w:cs="Arial"/>
-        </w:rPr>
-        <w:t>}</w:t>
-      </w:r>
-      <w:r>
-        <w:rPr>
-          <w:rFonts w:ascii="Calibri" w:hAnsi="Calibri" w:cs="Arial"/>
-        </w:rPr>
-        <w:t>.</w:t>
+          <w:lang w:val="en-US"/>
+        </w:rPr>
+        <w:t>}.</w:t>
       </w:r>
     </w:p>
     <w:p>
@@ -1557,6 +1586,7 @@
           <w:rFonts w:ascii="Calibri" w:eastAsia="Calibri" w:hAnsi="Calibri" w:cs="Calibri"/>
           <w:sz w:val="22"/>
           <w:szCs w:val="22"/>
+          <w:lang w:val="en-US"/>
         </w:rPr>
       </w:pPr>
     </w:p>
@@ -1568,6 +1598,7 @@
           <w:rFonts w:ascii="Calibri" w:eastAsia="Calibri" w:hAnsi="Calibri" w:cs="Calibri"/>
           <w:sz w:val="22"/>
           <w:szCs w:val="22"/>
+          <w:lang w:val="en-US"/>
         </w:rPr>
       </w:pPr>
     </w:p>
@@ -1604,8 +1635,6 @@
         <w:ind w:right="57"/>
         <w:rPr>
           <w:rFonts w:ascii="Calibri" w:eastAsia="Calibri" w:hAnsi="Calibri" w:cs="Calibri"/>
-          <w:sz w:val="22"/>
-          <w:szCs w:val="22"/>
         </w:rPr>
       </w:pPr>
       <w:bookmarkStart w:id="1" w:name="_30j0zll" w:colFirst="0" w:colLast="0"/>
@@ -1614,8 +1643,6 @@
         <w:rPr>
           <w:rFonts w:ascii="Calibri" w:eastAsia="Calibri" w:hAnsi="Calibri" w:cs="Calibri"/>
           <w:b/>
-          <w:sz w:val="22"/>
-          <w:szCs w:val="22"/>
         </w:rPr>
         <w:t>Ε</w:t>
       </w:r>
@@ -1623,16 +1650,12 @@
         <w:rPr>
           <w:rFonts w:ascii="Calibri" w:eastAsia="Calibri" w:hAnsi="Calibri" w:cs="Calibri"/>
           <w:b/>
-          <w:sz w:val="22"/>
-          <w:szCs w:val="22"/>
         </w:rPr>
         <w:t xml:space="preserve">γκρίνουμε </w:t>
       </w:r>
       <w:r>
         <w:rPr>
           <w:rFonts w:ascii="Calibri" w:eastAsia="Calibri" w:hAnsi="Calibri" w:cs="Calibri"/>
-          <w:sz w:val="22"/>
-          <w:szCs w:val="22"/>
         </w:rPr>
         <w:t xml:space="preserve">τη με αρ. </w:t>
       </w:r>
@@ -1640,8 +1663,6 @@
       <w:r>
         <w:rPr>
           <w:rFonts w:ascii="Calibri" w:eastAsia="Calibri" w:hAnsi="Calibri" w:cs="Calibri"/>
-          <w:sz w:val="22"/>
-          <w:szCs w:val="22"/>
         </w:rPr>
         <w:t>πρωτ</w:t>
       </w:r>
@@ -1649,24 +1670,18 @@
       <w:r>
         <w:rPr>
           <w:rFonts w:ascii="Calibri" w:eastAsia="Calibri" w:hAnsi="Calibri" w:cs="Calibri"/>
-          <w:sz w:val="22"/>
-          <w:szCs w:val="22"/>
         </w:rPr>
         <w:t>.</w:t>
       </w:r>
       <w:r>
         <w:rPr>
           <w:rFonts w:ascii="Calibri" w:eastAsia="Calibri" w:hAnsi="Calibri" w:cs="Calibri"/>
-          <w:sz w:val="22"/>
-          <w:szCs w:val="22"/>
         </w:rPr>
         <w:t xml:space="preserve"> ${</w:t>
       </w:r>
       <w:r>
         <w:rPr>
           <w:rFonts w:ascii="Calibri" w:eastAsia="Calibri" w:hAnsi="Calibri" w:cs="Calibri"/>
-          <w:sz w:val="22"/>
-          <w:szCs w:val="22"/>
           <w:lang w:val="en-US"/>
         </w:rPr>
         <w:t>local</w:t>
@@ -1674,16 +1689,12 @@
       <w:r>
         <w:rPr>
           <w:rFonts w:ascii="Calibri" w:eastAsia="Calibri" w:hAnsi="Calibri" w:cs="Calibri"/>
-          <w:sz w:val="22"/>
-          <w:szCs w:val="22"/>
         </w:rPr>
         <w:t>_</w:t>
       </w:r>
       <w:r>
         <w:rPr>
           <w:rFonts w:ascii="Calibri" w:eastAsia="Calibri" w:hAnsi="Calibri" w:cs="Calibri"/>
-          <w:sz w:val="22"/>
-          <w:szCs w:val="22"/>
           <w:lang w:val="en-US"/>
         </w:rPr>
         <w:t>directorate</w:t>
@@ -1691,16 +1702,12 @@
       <w:r>
         <w:rPr>
           <w:rFonts w:ascii="Calibri" w:eastAsia="Calibri" w:hAnsi="Calibri" w:cs="Calibri"/>
-          <w:sz w:val="22"/>
-          <w:szCs w:val="22"/>
         </w:rPr>
         <w:t>_</w:t>
       </w:r>
       <w:r>
         <w:rPr>
           <w:rFonts w:ascii="Calibri" w:eastAsia="Calibri" w:hAnsi="Calibri" w:cs="Calibri"/>
-          <w:sz w:val="22"/>
-          <w:szCs w:val="22"/>
           <w:lang w:val="en-US"/>
         </w:rPr>
         <w:t>protocol</w:t>
@@ -1708,8 +1715,6 @@
       <w:r>
         <w:rPr>
           <w:rFonts w:ascii="Calibri" w:eastAsia="Calibri" w:hAnsi="Calibri" w:cs="Calibri"/>
-          <w:sz w:val="22"/>
-          <w:szCs w:val="22"/>
         </w:rPr>
         <w:t xml:space="preserve">} </w:t>
       </w:r>
@@ -1717,24 +1722,18 @@
         <w:rPr>
           <w:rFonts w:ascii="Calibri" w:eastAsia="Calibri" w:hAnsi="Calibri" w:cs="Calibri"/>
           <w:b/>
-          <w:sz w:val="22"/>
-          <w:szCs w:val="22"/>
         </w:rPr>
         <w:t>Απόφαση</w:t>
       </w:r>
       <w:r>
         <w:rPr>
           <w:rFonts w:ascii="Calibri" w:eastAsia="Calibri" w:hAnsi="Calibri" w:cs="Calibri"/>
-          <w:sz w:val="22"/>
-          <w:szCs w:val="22"/>
         </w:rPr>
         <w:t xml:space="preserve"> της</w:t>
       </w:r>
       <w:r>
         <w:rPr>
           <w:rFonts w:ascii="Calibri" w:eastAsia="Calibri" w:hAnsi="Calibri" w:cs="Calibri"/>
-          <w:sz w:val="22"/>
-          <w:szCs w:val="22"/>
         </w:rPr>
         <w:t xml:space="preserve"> ${</w:t>
       </w:r>
@@ -1769,16 +1768,12 @@
         <w:rPr>
           <w:rFonts w:ascii="Calibri" w:eastAsia="Calibri" w:hAnsi="Calibri" w:cs="Calibri"/>
           <w:i/>
-          <w:sz w:val="22"/>
-          <w:szCs w:val="22"/>
         </w:rPr>
         <w:t>,</w:t>
       </w:r>
       <w:r>
         <w:rPr>
           <w:rFonts w:ascii="Calibri" w:eastAsia="Calibri" w:hAnsi="Calibri" w:cs="Calibri"/>
-          <w:sz w:val="22"/>
-          <w:szCs w:val="22"/>
         </w:rPr>
         <w:t xml:space="preserve"> με θέμα: </w:t>
       </w:r>
@@ -1786,8 +1781,6 @@
         <w:rPr>
           <w:rFonts w:ascii="Calibri" w:eastAsia="Calibri" w:hAnsi="Calibri" w:cs="Calibri"/>
           <w:b/>
-          <w:sz w:val="22"/>
-          <w:szCs w:val="22"/>
         </w:rPr>
         <w:t>«</w:t>
       </w:r>
@@ -1795,8 +1788,6 @@
         <w:rPr>
           <w:rFonts w:ascii="Calibri" w:eastAsia="Calibri" w:hAnsi="Calibri" w:cs="Calibri"/>
           <w:b/>
-          <w:sz w:val="22"/>
-          <w:szCs w:val="22"/>
         </w:rPr>
         <w:t>${</w:t>
       </w:r>
@@ -1804,8 +1795,6 @@
         <w:rPr>
           <w:rFonts w:ascii="Calibri" w:eastAsia="Calibri" w:hAnsi="Calibri" w:cs="Calibri"/>
           <w:b/>
-          <w:sz w:val="22"/>
-          <w:szCs w:val="22"/>
           <w:lang w:val="en-US"/>
         </w:rPr>
         <w:t>local</w:t>
@@ -1814,8 +1803,6 @@
         <w:rPr>
           <w:rFonts w:ascii="Calibri" w:eastAsia="Calibri" w:hAnsi="Calibri" w:cs="Calibri"/>
           <w:b/>
-          <w:sz w:val="22"/>
-          <w:szCs w:val="22"/>
         </w:rPr>
         <w:t>_</w:t>
       </w:r>
@@ -1823,8 +1810,6 @@
         <w:rPr>
           <w:rFonts w:ascii="Calibri" w:eastAsia="Calibri" w:hAnsi="Calibri" w:cs="Calibri"/>
           <w:b/>
-          <w:sz w:val="22"/>
-          <w:szCs w:val="22"/>
           <w:lang w:val="en-US"/>
         </w:rPr>
         <w:t>directorate</w:t>
@@ -1833,8 +1818,6 @@
         <w:rPr>
           <w:rFonts w:ascii="Calibri" w:eastAsia="Calibri" w:hAnsi="Calibri" w:cs="Calibri"/>
           <w:b/>
-          <w:sz w:val="22"/>
-          <w:szCs w:val="22"/>
         </w:rPr>
         <w:t>_</w:t>
       </w:r>
@@ -1843,8 +1826,6 @@
         <w:rPr>
           <w:rFonts w:ascii="Calibri" w:eastAsia="Calibri" w:hAnsi="Calibri" w:cs="Calibri"/>
           <w:b/>
-          <w:sz w:val="22"/>
-          <w:szCs w:val="22"/>
           <w:lang w:val="en-US"/>
         </w:rPr>
         <w:t>decisionsubject</w:t>
@@ -1854,8 +1835,6 @@
         <w:rPr>
           <w:rFonts w:ascii="Calibri" w:eastAsia="Calibri" w:hAnsi="Calibri" w:cs="Calibri"/>
           <w:b/>
-          <w:sz w:val="22"/>
-          <w:szCs w:val="22"/>
         </w:rPr>
         <w:t>}</w:t>
       </w:r>
@@ -1863,16 +1842,12 @@
         <w:rPr>
           <w:rFonts w:ascii="Calibri" w:eastAsia="Calibri" w:hAnsi="Calibri" w:cs="Calibri"/>
           <w:b/>
-          <w:sz w:val="22"/>
-          <w:szCs w:val="22"/>
         </w:rPr>
         <w:t>»</w:t>
       </w:r>
       <w:r>
         <w:rPr>
           <w:rFonts w:ascii="Calibri" w:eastAsia="Calibri" w:hAnsi="Calibri" w:cs="Calibri"/>
-          <w:sz w:val="22"/>
-          <w:szCs w:val="22"/>
         </w:rPr>
         <w:t xml:space="preserve"> για τους κάτωθι εκπαιδευτικούς , ως εξής:</w:t>
       </w:r>
@@ -1908,6 +1883,7 @@
         </w:rPr>
         <w:t>${</w:t>
       </w:r>
+      <w:proofErr w:type="spellStart"/>
       <w:r>
         <w:rPr>
           <w:rFonts w:ascii="Calibri" w:eastAsia="Calibri" w:hAnsi="Calibri" w:cs="Calibri"/>
@@ -1916,6 +1892,7 @@
         </w:rPr>
         <w:t>teacher_disposals</w:t>
       </w:r>
+      <w:proofErr w:type="spellEnd"/>
       <w:r>
         <w:rPr>
           <w:rFonts w:ascii="Calibri" w:eastAsia="Calibri" w:hAnsi="Calibri" w:cs="Calibri"/>

</xml_diff>